<commit_message>
Portfolio entrain de faire la partie MQTT
</commit_message>
<xml_diff>
--- a/Portfolio_Systeme_Industrie.docx
+++ b/Portfolio_Systeme_Industrie.docx
@@ -5456,6 +5456,24 @@
       <w:pPr>
         <w:pStyle w:val="Titre2"/>
         <w:rPr>
+          <w:b/>
+          <w:bCs/>
+        </w:rPr>
+      </w:pPr>
+      <w:proofErr w:type="spellStart"/>
+      <w:r>
+        <w:rPr>
+          <w:b/>
+          <w:bCs/>
+        </w:rPr>
+        <w:t>Websocket</w:t>
+      </w:r>
+      <w:proofErr w:type="spellEnd"/>
+    </w:p>
+    <w:p>
+      <w:pPr>
+        <w:pStyle w:val="Titre2"/>
+        <w:rPr>
           <w:rFonts w:asciiTheme="minorHAnsi" w:hAnsiTheme="minorHAnsi" w:cstheme="minorHAnsi"/>
           <w:sz w:val="28"/>
           <w:szCs w:val="28"/>
@@ -5851,6 +5869,7 @@
       <w:pPr>
         <w:pStyle w:val="Titre2"/>
         <w:rPr>
+          <w:rStyle w:val="eop"/>
           <w:rFonts w:asciiTheme="minorHAnsi" w:hAnsiTheme="minorHAnsi" w:cstheme="minorHAnsi"/>
           <w:sz w:val="28"/>
           <w:szCs w:val="28"/>
@@ -5897,6 +5916,26 @@
           <w:szCs w:val="28"/>
         </w:rPr>
       </w:pPr>
+      <w:proofErr w:type="spellStart"/>
+      <w:r>
+        <w:rPr>
+          <w:rFonts w:asciiTheme="minorHAnsi" w:hAnsiTheme="minorHAnsi" w:cstheme="minorHAnsi"/>
+          <w:sz w:val="28"/>
+          <w:szCs w:val="28"/>
+        </w:rPr>
+        <w:t>PowerBI</w:t>
+      </w:r>
+      <w:proofErr w:type="spellEnd"/>
+    </w:p>
+    <w:p>
+      <w:pPr>
+        <w:pStyle w:val="Titre2"/>
+        <w:rPr>
+          <w:rFonts w:asciiTheme="minorHAnsi" w:hAnsiTheme="minorHAnsi" w:cstheme="minorHAnsi"/>
+          <w:sz w:val="28"/>
+          <w:szCs w:val="28"/>
+        </w:rPr>
+      </w:pPr>
       <w:bookmarkStart w:id="24" w:name="_Toc118488076"/>
       <w:r>
         <w:rPr>
@@ -5928,6 +5967,26 @@
         </w:rPr>
       </w:pPr>
       <w:bookmarkStart w:id="25" w:name="_Toc118488077"/>
+      <w:bookmarkStart w:id="26" w:name="_Toc118488080"/>
+      <w:r>
+        <w:rPr>
+          <w:rFonts w:asciiTheme="minorHAnsi" w:hAnsiTheme="minorHAnsi" w:cstheme="minorHAnsi"/>
+          <w:sz w:val="28"/>
+          <w:szCs w:val="28"/>
+        </w:rPr>
+        <w:t>Réalisation</w:t>
+      </w:r>
+      <w:bookmarkEnd w:id="26"/>
+    </w:p>
+    <w:p>
+      <w:pPr>
+        <w:pStyle w:val="Titre2"/>
+        <w:rPr>
+          <w:rFonts w:asciiTheme="minorHAnsi" w:hAnsiTheme="minorHAnsi" w:cstheme="minorHAnsi"/>
+          <w:sz w:val="28"/>
+          <w:szCs w:val="28"/>
+        </w:rPr>
+      </w:pPr>
       <w:r>
         <w:rPr>
           <w:rStyle w:val="normaltextrun"/>
@@ -5957,7 +6016,7 @@
           <w:szCs w:val="28"/>
         </w:rPr>
       </w:pPr>
-      <w:bookmarkStart w:id="26" w:name="_Toc118488078"/>
+      <w:bookmarkStart w:id="27" w:name="_Toc118488078"/>
       <w:r>
         <w:rPr>
           <w:rStyle w:val="normaltextrun"/>
@@ -5967,7 +6026,7 @@
         </w:rPr>
         <w:t>Analyse du code source</w:t>
       </w:r>
-      <w:bookmarkEnd w:id="26"/>
+      <w:bookmarkEnd w:id="27"/>
       <w:r>
         <w:rPr>
           <w:rStyle w:val="eop"/>
@@ -5988,7 +6047,7 @@
           <w:szCs w:val="28"/>
         </w:rPr>
       </w:pPr>
-      <w:bookmarkStart w:id="27" w:name="_Toc118488079"/>
+      <w:bookmarkStart w:id="28" w:name="_Toc118488079"/>
       <w:r>
         <w:rPr>
           <w:rStyle w:val="normaltextrun"/>
@@ -5998,7 +6057,7 @@
         </w:rPr>
         <w:t>Lien software hardware</w:t>
       </w:r>
-      <w:bookmarkEnd w:id="27"/>
+      <w:bookmarkEnd w:id="28"/>
       <w:r>
         <w:rPr>
           <w:rStyle w:val="eop"/>
@@ -6008,26 +6067,6 @@
         </w:rPr>
         <w:t> </w:t>
       </w:r>
-    </w:p>
-    <w:p>
-      <w:pPr>
-        <w:pStyle w:val="Titre2"/>
-        <w:rPr>
-          <w:rFonts w:asciiTheme="minorHAnsi" w:hAnsiTheme="minorHAnsi" w:cstheme="minorHAnsi"/>
-          <w:sz w:val="28"/>
-          <w:szCs w:val="28"/>
-        </w:rPr>
-      </w:pPr>
-      <w:bookmarkStart w:id="28" w:name="_Toc118488080"/>
-      <w:r>
-        <w:rPr>
-          <w:rFonts w:asciiTheme="minorHAnsi" w:hAnsiTheme="minorHAnsi" w:cstheme="minorHAnsi"/>
-          <w:sz w:val="28"/>
-          <w:szCs w:val="28"/>
-        </w:rPr>
-        <w:t>Réalisation</w:t>
-      </w:r>
-      <w:bookmarkEnd w:id="28"/>
     </w:p>
     <w:p>
       <w:pPr>
@@ -16338,22 +16377,8 @@
                 <w:szCs w:val="20"/>
                 <w:lang w:eastAsia="fr-BE"/>
               </w:rPr>
-              <w:t xml:space="preserve">the  </w:t>
-            </w:r>
-            <w:proofErr w:type="spellStart"/>
-            <w:r>
-              <w:rPr>
-                <w:rFonts w:ascii="Courier New" w:eastAsia="Times New Roman" w:hAnsi="Courier New" w:cs="Courier New"/>
-                <w:i/>
-                <w:iCs/>
-                <w:color w:val="408080"/>
-                <w:sz w:val="20"/>
-                <w:szCs w:val="20"/>
-                <w:lang w:eastAsia="fr-BE"/>
-              </w:rPr>
-              <w:t>feed</w:t>
-            </w:r>
-            <w:proofErr w:type="spellEnd"/>
+              <w:t>the  feed</w:t>
+            </w:r>
             <w:proofErr w:type="gramEnd"/>
           </w:p>
           <w:p>
@@ -27000,39 +27025,17 @@
       </w:r>
     </w:p>
     <w:p>
-      <w:pPr>
-        <w:pStyle w:val="Titre4"/>
-        <w:rPr>
-          <w:b/>
-          <w:bCs/>
-          <w:color w:val="000000" w:themeColor="text1"/>
-        </w:rPr>
-      </w:pPr>
-      <w:r>
-        <w:rPr>
-          <w:b/>
-          <w:bCs/>
-          <w:color w:val="000000" w:themeColor="text1"/>
-        </w:rPr>
-        <w:t>Handle_</w:t>
-      </w:r>
-      <w:proofErr w:type="gramStart"/>
-      <w:r>
-        <w:rPr>
-          <w:b/>
-          <w:bCs/>
-          <w:color w:val="000000" w:themeColor="text1"/>
-        </w:rPr>
-        <w:t>LED(</w:t>
-      </w:r>
-      <w:proofErr w:type="gramEnd"/>
-      <w:r>
-        <w:rPr>
-          <w:b/>
-          <w:bCs/>
-          <w:color w:val="000000" w:themeColor="text1"/>
-        </w:rPr>
-        <w:t>)</w:t>
+      <w:r>
+        <w:t>La dernière partie</w:t>
+      </w:r>
+      <w:r>
+        <w:t xml:space="preserve"> du code contient les différentes fonctions qui seront appelé pour </w:t>
+      </w:r>
+      <w:r>
+        <w:t>la réception</w:t>
+      </w:r>
+      <w:r>
+        <w:t xml:space="preserve"> des données et l’actualisation des données du Dashboard. </w:t>
       </w:r>
     </w:p>
     <w:p>
@@ -27041,6 +27044,8 @@
         <w:rPr>
           <w:b/>
           <w:bCs/>
+          <w:i w:val="0"/>
+          <w:iCs w:val="0"/>
           <w:color w:val="000000" w:themeColor="text1"/>
         </w:rPr>
       </w:pPr>
@@ -27048,114 +27053,221 @@
         <w:rPr>
           <w:b/>
           <w:bCs/>
+          <w:i w:val="0"/>
+          <w:iCs w:val="0"/>
           <w:color w:val="000000" w:themeColor="text1"/>
         </w:rPr>
-        <w:t>HandleRGB_</w:t>
+        <w:t>Handle_LED()</w:t>
+      </w:r>
+    </w:p>
+    <w:p>
+      <w:r>
+        <w:t>La fonction « Handle_</w:t>
       </w:r>
       <w:proofErr w:type="gramStart"/>
       <w:r>
+        <w:t>LED(</w:t>
+      </w:r>
+      <w:proofErr w:type="gramEnd"/>
+      <w:r>
+        <w:t>)» sera appelé lorsque une donnée provenant du feed LED sera disponible la liaison entre le feed et la fonction « Handle_LED()» se fait à la ligne 140.</w:t>
+      </w:r>
+    </w:p>
+    <w:p>
+      <w:r>
+        <w:t>Le feed</w:t>
+      </w:r>
+      <w:proofErr w:type="gramStart"/>
+      <w:r>
+        <w:t xml:space="preserve"> «LED</w:t>
+      </w:r>
+      <w:proofErr w:type="gramEnd"/>
+      <w:r>
+        <w:t xml:space="preserve">» contiendra l’état du bouton on/off du Dashboard une </w:t>
+      </w:r>
+      <w:proofErr w:type="spellStart"/>
+      <w:r>
+        <w:t>led</w:t>
+      </w:r>
+      <w:proofErr w:type="spellEnd"/>
+      <w:r>
+        <w:t xml:space="preserve"> sera ensuite allumé ou éteint en fonction de l’état du feed et pour finir l’état de la </w:t>
+      </w:r>
+      <w:proofErr w:type="spellStart"/>
+      <w:r>
+        <w:t>led</w:t>
+      </w:r>
+      <w:proofErr w:type="spellEnd"/>
+      <w:r>
+        <w:t xml:space="preserve"> sera affiché sur le Dashboard dans un TEXT BOX.</w:t>
+      </w:r>
+    </w:p>
+    <w:p>
+      <w:r>
+        <w:t xml:space="preserve">  </w:t>
+      </w:r>
+    </w:p>
+    <w:p/>
+    <w:p/>
+    <w:p>
+      <w:pPr>
+        <w:pStyle w:val="Titre4"/>
         <w:rPr>
           <w:b/>
           <w:bCs/>
+          <w:i w:val="0"/>
+          <w:iCs w:val="0"/>
           <w:color w:val="000000" w:themeColor="text1"/>
         </w:rPr>
-        <w:t>BLUE(</w:t>
-      </w:r>
-      <w:proofErr w:type="gramEnd"/>
+      </w:pPr>
       <w:r>
         <w:rPr>
           <w:b/>
           <w:bCs/>
+          <w:i w:val="0"/>
+          <w:iCs w:val="0"/>
           <w:color w:val="000000" w:themeColor="text1"/>
         </w:rPr>
-        <w:t>)</w:t>
+        <w:lastRenderedPageBreak/>
+        <w:t>HandleRGB_BLUE()</w:t>
+      </w:r>
+      <w:r>
+        <w:rPr>
+          <w:b/>
+          <w:bCs/>
+          <w:i w:val="0"/>
+          <w:iCs w:val="0"/>
+          <w:color w:val="000000" w:themeColor="text1"/>
+        </w:rPr>
+        <w:t xml:space="preserve"> , HandleRGB_GREEN() , HandleRGB_RED()</w:t>
       </w:r>
     </w:p>
     <w:p>
       <w:pPr>
-        <w:pStyle w:val="Titre4"/>
-        <w:rPr>
-          <w:b/>
-          <w:bCs/>
-          <w:color w:val="000000" w:themeColor="text1"/>
-        </w:rPr>
+        <w:spacing w:after="0"/>
       </w:pPr>
       <w:r>
-        <w:rPr>
-          <w:b/>
-          <w:bCs/>
-          <w:color w:val="000000" w:themeColor="text1"/>
-        </w:rPr>
-        <w:t>HandleRGB_</w:t>
-      </w:r>
-      <w:proofErr w:type="gramStart"/>
-      <w:r>
-        <w:rPr>
-          <w:b/>
-          <w:bCs/>
-          <w:color w:val="000000" w:themeColor="text1"/>
-        </w:rPr>
-        <w:t>GREEN(</w:t>
-      </w:r>
-      <w:proofErr w:type="gramEnd"/>
-      <w:r>
-        <w:rPr>
-          <w:b/>
-          <w:bCs/>
-          <w:color w:val="000000" w:themeColor="text1"/>
-        </w:rPr>
-        <w:t>)</w:t>
+        <w:t>Les fonctions HandleRGB…</w:t>
+      </w:r>
+      <w:r>
+        <w:t xml:space="preserve"> aura pour but de mettre à jour l’état de la </w:t>
+      </w:r>
+      <w:proofErr w:type="spellStart"/>
+      <w:r>
+        <w:t>led</w:t>
+      </w:r>
+      <w:proofErr w:type="spellEnd"/>
+      <w:r>
+        <w:t xml:space="preserve"> RGB neopixel elle </w:t>
+      </w:r>
+      <w:r>
+        <w:t>seront appelé lorsqu’il y’aura une</w:t>
+      </w:r>
+      <w:r>
+        <w:t xml:space="preserve"> variation</w:t>
+      </w:r>
+      <w:r>
+        <w:t xml:space="preserve"> </w:t>
+      </w:r>
+      <w:r>
+        <w:t xml:space="preserve">des </w:t>
+      </w:r>
+      <w:r>
+        <w:t>3 slider</w:t>
+      </w:r>
+      <w:r>
+        <w:t>s</w:t>
+      </w:r>
+      <w:r>
+        <w:t xml:space="preserve"> sur le Dashboard.</w:t>
       </w:r>
     </w:p>
     <w:p>
       <w:pPr>
-        <w:pStyle w:val="Titre4"/>
-        <w:rPr>
-          <w:b/>
-          <w:bCs/>
-          <w:color w:val="000000" w:themeColor="text1"/>
-        </w:rPr>
+        <w:spacing w:after="0"/>
       </w:pPr>
       <w:r>
-        <w:rPr>
-          <w:b/>
-          <w:bCs/>
-          <w:color w:val="000000" w:themeColor="text1"/>
-        </w:rPr>
-        <w:t>HandleRGB_</w:t>
-      </w:r>
-      <w:proofErr w:type="gramStart"/>
-      <w:r>
-        <w:rPr>
-          <w:b/>
-          <w:bCs/>
-          <w:color w:val="000000" w:themeColor="text1"/>
-        </w:rPr>
-        <w:t>RED(</w:t>
-      </w:r>
-      <w:proofErr w:type="gramEnd"/>
-      <w:r>
-        <w:rPr>
-          <w:b/>
-          <w:bCs/>
-          <w:color w:val="000000" w:themeColor="text1"/>
-        </w:rPr>
-        <w:t>)</w:t>
+        <w:t>Chaque slider correspond à une couleur bleue, vert et rouge.</w:t>
       </w:r>
     </w:p>
     <w:p>
       <w:pPr>
-        <w:pStyle w:val="Titre4"/>
+        <w:spacing w:after="0"/>
         <w:rPr>
           <w:b/>
           <w:bCs/>
-          <w:color w:val="000000" w:themeColor="text1"/>
         </w:rPr>
       </w:pPr>
+      <w:r>
+        <w:t xml:space="preserve">Le lien entre les feeds des sliders et des fonctions se fait de </w:t>
+      </w:r>
       <w:r>
         <w:rPr>
           <w:b/>
           <w:bCs/>
+        </w:rPr>
+        <w:t>la ligne 141 à 143.</w:t>
+      </w:r>
+    </w:p>
+    <w:p>
+      <w:pPr>
+        <w:spacing w:after="0"/>
+        <w:rPr>
+          <w:b/>
+          <w:bCs/>
+        </w:rPr>
+      </w:pPr>
+    </w:p>
+    <w:p>
+      <w:pPr>
+        <w:spacing w:after="0"/>
+      </w:pPr>
+      <w:r>
+        <w:t>L’intensité de chaque couleur est modulable d’une valeur de 0 à 255.</w:t>
+      </w:r>
+    </w:p>
+    <w:p>
+      <w:pPr>
+        <w:spacing w:after="0"/>
+      </w:pPr>
+      <w:r>
+        <w:t xml:space="preserve">La couleurs de la </w:t>
+      </w:r>
+      <w:proofErr w:type="spellStart"/>
+      <w:r>
+        <w:t>led</w:t>
+      </w:r>
+      <w:proofErr w:type="spellEnd"/>
+      <w:r>
+        <w:t xml:space="preserve"> neopixel sera mis a jour avec la méthode</w:t>
+      </w:r>
+      <w:proofErr w:type="gramStart"/>
+      <w:r>
+        <w:t xml:space="preserve"> «SetPixelColor</w:t>
+      </w:r>
+      <w:proofErr w:type="gramEnd"/>
+      <w:r>
+        <w:t> » en fonction de la données reçue.</w:t>
+      </w:r>
+    </w:p>
+    <w:p/>
+    <w:p>
+      <w:pPr>
+        <w:pStyle w:val="Titre4"/>
+        <w:rPr>
+          <w:b/>
+          <w:bCs/>
+          <w:i w:val="0"/>
+          <w:iCs w:val="0"/>
+          <w:color w:val="000000" w:themeColor="text1"/>
+        </w:rPr>
+      </w:pPr>
+      <w:r>
+        <w:rPr>
+          <w:b/>
+          <w:bCs/>
+          <w:i w:val="0"/>
+          <w:iCs w:val="0"/>
           <w:color w:val="000000" w:themeColor="text1"/>
         </w:rPr>
         <w:t>Actualisation ()</w:t>
@@ -27388,6 +27500,7 @@
           <w:rFonts w:asciiTheme="minorHAnsi" w:hAnsiTheme="minorHAnsi" w:cstheme="minorHAnsi"/>
           <w:color w:val="2F5496"/>
         </w:rPr>
+        <w:lastRenderedPageBreak/>
         <w:t>5) TP5_Blynk</w:t>
       </w:r>
       <w:bookmarkEnd w:id="41"/>

</xml_diff>